<commit_message>
Update Base de données
</commit_message>
<xml_diff>
--- a/baseDeDonnee/Merise 02b - Exercices 1 Plage.docx
+++ b/baseDeDonnee/Merise 02b - Exercices 1 Plage.docx
@@ -140,7 +140,16 @@
               <w:cnfStyle w:val="000000100000" w:firstRow="0" w:lastRow="0" w:firstColumn="0" w:lastColumn="0" w:oddVBand="0" w:evenVBand="0" w:oddHBand="1" w:evenHBand="0" w:firstRowFirstColumn="0" w:firstRowLastColumn="0" w:lastRowFirstColumn="0" w:lastRowLastColumn="0"/>
             </w:pPr>
             <w:r>
-              <w:t>Entier</w:t>
+              <w:t>Numérique</w:t>
+            </w:r>
+            <w:r>
+              <w:t xml:space="preserve"> (</w:t>
+            </w:r>
+            <w:r>
+              <w:t>10</w:t>
+            </w:r>
+            <w:r>
+              <w:t>)</w:t>
             </w:r>
           </w:p>
         </w:tc>
@@ -212,6 +221,9 @@
             </w:pPr>
             <w:r>
               <w:t>Alphabétique</w:t>
+            </w:r>
+            <w:r>
+              <w:t xml:space="preserve"> (50)</w:t>
             </w:r>
           </w:p>
         </w:tc>
@@ -256,7 +268,13 @@
               <w:t>_l</w:t>
             </w:r>
             <w:r>
-              <w:t>enght</w:t>
+              <w:t>eng</w:t>
+            </w:r>
+            <w:r>
+              <w:t>t</w:t>
+            </w:r>
+            <w:r>
+              <w:t>h</w:t>
             </w:r>
             <w:proofErr w:type="spellEnd"/>
           </w:p>
@@ -285,7 +303,16 @@
               <w:cnfStyle w:val="000000100000" w:firstRow="0" w:lastRow="0" w:firstColumn="0" w:lastColumn="0" w:oddVBand="0" w:evenVBand="0" w:oddHBand="1" w:evenHBand="0" w:firstRowFirstColumn="0" w:firstRowLastColumn="0" w:lastRowFirstColumn="0" w:lastRowLastColumn="0"/>
             </w:pPr>
             <w:r>
-              <w:t>Décimal</w:t>
+              <w:t xml:space="preserve">Numérique </w:t>
+            </w:r>
+            <w:r>
+              <w:t>(</w:t>
+            </w:r>
+            <w:r>
+              <w:t>10,2</w:t>
+            </w:r>
+            <w:r>
+              <w:t>)</w:t>
             </w:r>
           </w:p>
         </w:tc>
@@ -363,6 +390,9 @@
             </w:pPr>
             <w:r>
               <w:t>Alphabétique</w:t>
+            </w:r>
+            <w:r>
+              <w:t xml:space="preserve"> (15)</w:t>
             </w:r>
           </w:p>
         </w:tc>
@@ -433,6 +463,9 @@
             <w:r>
               <w:t>Alphabétique</w:t>
             </w:r>
+            <w:r>
+              <w:t xml:space="preserve"> (20)</w:t>
+            </w:r>
           </w:p>
         </w:tc>
         <w:tc>
@@ -502,7 +535,10 @@
               <w:cnfStyle w:val="000000000000" w:firstRow="0" w:lastRow="0" w:firstColumn="0" w:lastColumn="0" w:oddVBand="0" w:evenVBand="0" w:oddHBand="0" w:evenHBand="0" w:firstRowFirstColumn="0" w:firstRowLastColumn="0" w:lastRowFirstColumn="0" w:lastRowLastColumn="0"/>
             </w:pPr>
             <w:r>
-              <w:t>Entier</w:t>
+              <w:t xml:space="preserve">Numérique </w:t>
+            </w:r>
+            <w:r>
+              <w:t>(5)</w:t>
             </w:r>
           </w:p>
         </w:tc>
@@ -581,6 +617,9 @@
             <w:r>
               <w:t>Alphabétique</w:t>
             </w:r>
+            <w:r>
+              <w:t xml:space="preserve"> (20)</w:t>
+            </w:r>
           </w:p>
         </w:tc>
         <w:tc>
@@ -618,7 +657,13 @@
             </w:r>
             <w:proofErr w:type="gramEnd"/>
             <w:r>
-              <w:t>_n</w:t>
+              <w:t>_</w:t>
+            </w:r>
+            <w:r>
+              <w:t>last</w:t>
+            </w:r>
+            <w:r>
+              <w:t>n</w:t>
             </w:r>
             <w:r>
               <w:t>ame</w:t>
@@ -651,6 +696,12 @@
             </w:pPr>
             <w:r>
               <w:t>Alphabétique</w:t>
+            </w:r>
+            <w:r>
+              <w:t xml:space="preserve"> </w:t>
+            </w:r>
+            <w:r>
+              <w:t>(50)</w:t>
             </w:r>
           </w:p>
         </w:tc>
@@ -698,7 +749,7 @@
               <w:t>irst</w:t>
             </w:r>
             <w:r>
-              <w:t>_n</w:t>
+              <w:t>n</w:t>
             </w:r>
             <w:r>
               <w:t>ame</w:t>
@@ -731,6 +782,12 @@
             </w:pPr>
             <w:r>
               <w:t>Alphabétique</w:t>
+            </w:r>
+            <w:r>
+              <w:t xml:space="preserve"> </w:t>
+            </w:r>
+            <w:r>
+              <w:t>(50)</w:t>
             </w:r>
           </w:p>
         </w:tc>
@@ -807,7 +864,10 @@
               <w:cnfStyle w:val="000000000000" w:firstRow="0" w:lastRow="0" w:firstColumn="0" w:lastColumn="0" w:oddVBand="0" w:evenVBand="0" w:oddHBand="0" w:evenHBand="0" w:firstRowFirstColumn="0" w:firstRowLastColumn="0" w:lastRowFirstColumn="0" w:lastRowLastColumn="0"/>
             </w:pPr>
             <w:r>
-              <w:t>Entier</w:t>
+              <w:t xml:space="preserve">Numérique </w:t>
+            </w:r>
+            <w:r>
+              <w:t>(10)</w:t>
             </w:r>
           </w:p>
         </w:tc>

</xml_diff>